<commit_message>
updated submission files for TP3
</commit_message>
<xml_diff>
--- a/TP3C.docx
+++ b/TP3C.docx
@@ -167,24 +167,14 @@
       <w:r>
         <w:t xml:space="preserve">Figure </w:t>
       </w:r>
-      <w:r>
-        <w:fldChar w:fldCharType="begin"/>
-      </w:r>
-      <w:r>
-        <w:instrText xml:space="preserve"> SEQ Figure \* ARABIC </w:instrText>
-      </w:r>
-      <w:r>
-        <w:fldChar w:fldCharType="separate"/>
-      </w:r>
-      <w:r>
-        <w:rPr>
-          <w:noProof/>
-        </w:rPr>
-        <w:t>1</w:t>
-      </w:r>
-      <w:r>
-        <w:fldChar w:fldCharType="end"/>
-      </w:r>
+      <w:fldSimple w:instr=" SEQ Figure \* ARABIC ">
+        <w:r>
+          <w:rPr>
+            <w:noProof/>
+          </w:rPr>
+          <w:t>1</w:t>
+        </w:r>
+      </w:fldSimple>
       <w:r>
         <w:t>: Calcul de l'endurance</w:t>
       </w:r>
@@ -381,24 +371,14 @@
       <w:r>
         <w:t xml:space="preserve">Figure </w:t>
       </w:r>
-      <w:r>
-        <w:fldChar w:fldCharType="begin"/>
-      </w:r>
-      <w:r>
-        <w:instrText xml:space="preserve"> SEQ Figure \* ARABIC </w:instrText>
-      </w:r>
-      <w:r>
-        <w:fldChar w:fldCharType="separate"/>
-      </w:r>
-      <w:r>
-        <w:rPr>
-          <w:noProof/>
-        </w:rPr>
-        <w:t>2</w:t>
-      </w:r>
-      <w:r>
-        <w:fldChar w:fldCharType="end"/>
-      </w:r>
+      <w:fldSimple w:instr=" SEQ Figure \* ARABIC ">
+        <w:r>
+          <w:rPr>
+            <w:noProof/>
+          </w:rPr>
+          <w:t>2</w:t>
+        </w:r>
+      </w:fldSimple>
       <w:r>
         <w:t>: Intégration du SAR sur le poids</w:t>
       </w:r>
@@ -433,24 +413,14 @@
       <w:r>
         <w:t xml:space="preserve">Tableau </w:t>
       </w:r>
-      <w:r>
-        <w:fldChar w:fldCharType="begin"/>
-      </w:r>
-      <w:r>
-        <w:instrText xml:space="preserve"> SEQ Tableau \* ARABIC </w:instrText>
-      </w:r>
-      <w:r>
-        <w:fldChar w:fldCharType="separate"/>
-      </w:r>
-      <w:r>
-        <w:rPr>
-          <w:noProof/>
-        </w:rPr>
-        <w:t>1</w:t>
-      </w:r>
-      <w:r>
-        <w:fldChar w:fldCharType="end"/>
-      </w:r>
+      <w:fldSimple w:instr=" SEQ Tableau \* ARABIC ">
+        <w:r>
+          <w:rPr>
+            <w:noProof/>
+          </w:rPr>
+          <w:t>1</w:t>
+        </w:r>
+      </w:fldSimple>
       <w:r>
         <w:t>: Données réponses</w:t>
       </w:r>
@@ -652,12 +622,21 @@
         <w:spacing w:line="360" w:lineRule="auto"/>
       </w:pPr>
       <w:r>
-        <w:t xml:space="preserve">Afin de débuter les calculs pour la partie 3, nous avons calculé tous les poids. Ainsi, nous avons obtenu le poids au décollage, </w:t>
+        <w:t>Afin de débuter les calculs pour la partie 3, nous avons calculé tous les poids</w:t>
+      </w:r>
+      <w:r>
+        <w:t xml:space="preserve"> pouvant être déterminés sans itération (approche déterministe)</w:t>
+      </w:r>
+      <w:r>
+        <w:t xml:space="preserve">. Ainsi, nous avons obtenu le poids au décollage, </w:t>
       </w:r>
       <w:r>
         <w:t>au début de la montée, à la fin de l’approche et à l’atterrissage</w:t>
       </w:r>
       <w:r>
+        <w:t xml:space="preserve"> en utilisant les données spécifiques de l’avion (ex : MXFUEL) et les données de l’énoncé (ex : carburant pour le taxi avant décollage et le décollage jusqu’à 1500’ enlevés au carburant total pour déterminer le poids pour commencer les calculs de montée</w:t>
+      </w:r>
+      <w:r>
         <w:t>.</w:t>
       </w:r>
       <w:r>
@@ -669,15 +648,37 @@
         <w:spacing w:line="360" w:lineRule="auto"/>
       </w:pPr>
       <w:r>
-        <w:t xml:space="preserve">Par la suite, la montée, la section déjà déterminée par les variables de l’énoncé, a été analysée. En effet, les paramètres de poids, de distance et de consommation de carburant ont été notés. Certains de ces valeurs se retrouvent dans le tableau ci-dessus. La fonction montée/descente du TP3A a été utilisée. Cependant, étant donné les requis de l’énoncé voulant que l’altitude de croisière, donc l’altitude de fin de montée, soit en termes de flight </w:t>
+        <w:t xml:space="preserve">Par la suite, la montée, la section déjà déterminée par les variables de l’énoncé, a été analysée. En effet, les paramètres de poids, de distance et de consommation de carburant ont été notés. Certains de ces valeurs se retrouvent dans le tableau ci-dessus. La fonction montée/descente du TP3A a été utilisée. Cependant, étant donné les requis de l’énoncé voulant que l’altitude de croisière, donc l’altitude de fin de montée, soit en termes de </w:t>
+      </w:r>
+      <w:r>
+        <w:t>F</w:t>
+      </w:r>
+      <w:r>
+        <w:t>light L</w:t>
       </w:r>
       <w:proofErr w:type="spellStart"/>
       <w:r>
-        <w:t>Level</w:t>
+        <w:t>evel</w:t>
       </w:r>
       <w:proofErr w:type="spellEnd"/>
       <w:r>
-        <w:t xml:space="preserve">, donc au 1000 pieds près, le code a dû être ajusté. </w:t>
+        <w:t xml:space="preserve">, donc au 1000 pieds près, le code </w:t>
+      </w:r>
+      <w:r>
+        <w:t xml:space="preserve">du TP3A </w:t>
+      </w:r>
+      <w:r>
+        <w:t>a dû être ajusté</w:t>
+      </w:r>
+      <w:r>
+        <w:t xml:space="preserve"> ainsi : le calcul d’incrémentation des données de distance, de carburant et de temps est interrompu </w:t>
+      </w:r>
+      <w:r>
+        <w:lastRenderedPageBreak/>
+        <w:t>lorsque le pré-calcul du taux de montée atteint pour le prochain FL ne respecte pas la condition de taux de montée minimal</w:t>
+      </w:r>
+      <w:r>
+        <w:t xml:space="preserve">. </w:t>
       </w:r>
     </w:p>
     <w:p>
@@ -688,11 +689,19 @@
         <w:t>En ce qui a trait à la croisière et la descente, tout était une question d’optimisation. En effet, afin de maximiser la distance parcourue avec les données de l’énoncé, il faut maximiser la distance en croisière tout en s’assurant de garder la quantité de carburant nécessaire à la descente.</w:t>
       </w:r>
       <w:r>
-        <w:t xml:space="preserve"> Ainsi, le graphique ci-</w:t>
-      </w:r>
-      <w:r>
-        <w:lastRenderedPageBreak/>
-        <w:t xml:space="preserve">dessous a été créé afin d’observer la relation entre la distance parcourue dans le segment croisière et le carburant restant à la fin de la descente. La ligne verticale représente la quantité de carburant qui devrait restée au début de l’approche, soit 2200 lb. </w:t>
+        <w:t xml:space="preserve"> Ainsi, le graphique ci-dessous a été créé afin d’observer la relation entre la distance parcourue dans le segment croisière et le carburant restant à la fin de la descente. La ligne verticale représente la quantité de carburant qui devrait rest</w:t>
+      </w:r>
+      <w:r>
+        <w:t>er</w:t>
+      </w:r>
+      <w:r>
+        <w:t xml:space="preserve"> au début de l’approche, soit 2200 lb</w:t>
+      </w:r>
+      <w:r>
+        <w:t xml:space="preserve"> (2000 lb de réserve + 200 lb pour approche à partir de 1500’)</w:t>
+      </w:r>
+      <w:r>
+        <w:t xml:space="preserve">. </w:t>
       </w:r>
     </w:p>
     <w:p>
@@ -761,24 +770,14 @@
       <w:r>
         <w:t xml:space="preserve">Figure </w:t>
       </w:r>
-      <w:r>
-        <w:fldChar w:fldCharType="begin"/>
-      </w:r>
-      <w:r>
-        <w:instrText xml:space="preserve"> SEQ Figure \* ARABIC </w:instrText>
-      </w:r>
-      <w:r>
-        <w:fldChar w:fldCharType="separate"/>
-      </w:r>
-      <w:r>
-        <w:rPr>
-          <w:noProof/>
-        </w:rPr>
-        <w:t>3</w:t>
-      </w:r>
-      <w:r>
-        <w:fldChar w:fldCharType="end"/>
-      </w:r>
+      <w:fldSimple w:instr=" SEQ Figure \* ARABIC ">
+        <w:r>
+          <w:rPr>
+            <w:noProof/>
+          </w:rPr>
+          <w:t>3</w:t>
+        </w:r>
+      </w:fldSimple>
       <w:r>
         <w:t xml:space="preserve">: Distance (nm) du segment de croisière en fonction du carburant (lb) restant à 1500 </w:t>
       </w:r>
@@ -791,9 +790,24 @@
     <w:p>
       <w:pPr>
         <w:spacing w:line="360" w:lineRule="auto"/>
-      </w:pPr>
-      <w:r>
-        <w:t>En regardant le graphique il est possible de voir que c’est linéaire. La méthode de la bissection, avec une tolérance de 0.001 sur la différence des deux résultats, a été utilisée afin de trouver le point d’intersection avec le 2200 lb. Ainsi, les valeurs de carburant et distances ont été compilées et font partie du tableau</w:t>
+        <w:rPr>
+          <w:rFonts w:cstheme="minorHAnsi"/>
+        </w:rPr>
+      </w:pPr>
+      <w:r>
+        <w:t xml:space="preserve">En regardant le graphique il est possible de voir que c’est </w:t>
+      </w:r>
+      <w:r>
+        <w:t>quasi-</w:t>
+      </w:r>
+      <w:r>
+        <w:t>linéaire. La méthode de la bissection, avec une tolérance de 0.001 sur la différence des deux résultats, a été utilisée afin de trouver le point d’intersection avec le 2200 lb. Ainsi, les valeurs de carburant et</w:t>
+      </w:r>
+      <w:r>
+        <w:t xml:space="preserve"> de</w:t>
+      </w:r>
+      <w:r>
+        <w:t xml:space="preserve"> distances ont été compilées et font partie du tableau</w:t>
       </w:r>
       <w:r>
         <w:t xml:space="preserve"> 1</w:t>
@@ -811,25 +825,17 @@
         <w:t>réserves</w:t>
       </w:r>
       <w:r>
-        <w:t>) et le carburant consommé de nos calculs donne aussi 13000 lb. Ainsi, il est possible de conclure que les résultats sont exacts.</w:t>
-      </w:r>
-    </w:p>
-    <w:p/>
-    <w:p>
-      <w:pPr>
-        <w:spacing w:line="360" w:lineRule="auto"/>
-      </w:pPr>
-      <w:r>
-        <w:tab/>
-      </w:r>
-    </w:p>
-    <w:p>
-      <w:pPr>
-        <w:spacing w:line="360" w:lineRule="auto"/>
-        <w:rPr>
-          <w:rFonts w:cstheme="minorHAnsi"/>
-        </w:rPr>
-      </w:pPr>
+        <w:t xml:space="preserve">) et le carburant consommé de nos calculs donne aussi 13000 lb. Ainsi, il est possible de conclure que les résultats sont </w:t>
+      </w:r>
+      <w:r>
+        <w:t>cohérents</w:t>
+      </w:r>
+      <w:r>
+        <w:t>.</w:t>
+      </w:r>
+      <w:r>
+        <w:t xml:space="preserve"> Une source d’erreur potentielle serait liée au pas utilisé pour l’incrémentation dans le TP3A (montée/descente) utilisé : 100’.</w:t>
+      </w:r>
     </w:p>
     <w:sectPr>
       <w:headerReference w:type="default" r:id="rId10"/>

</xml_diff>